<commit_message>
added a unique style to the reference document and code
</commit_message>
<xml_diff>
--- a/Demonstrations/MS Word/word-styles-reference-01.docx
+++ b/Demonstrations/MS Word/word-styles-reference-01.docx
@@ -7,8 +7,13 @@
         <w:pStyle w:val="Title"/>
       </w:pPr>
       <w:r>
-        <w:t>2022 Data Management Workshop: RMarkdown</w:t>
-      </w:r>
+        <w:t xml:space="preserve">2022 Data Management Workshop: </w:t>
+      </w:r>
+      <w:proofErr w:type="spellStart"/>
+      <w:r>
+        <w:t>RMarkdown</w:t>
+      </w:r>
+      <w:proofErr w:type="spellEnd"/>
     </w:p>
     <w:p>
       <w:pPr>
@@ -31,8 +36,13 @@
         <w:pStyle w:val="Date"/>
       </w:pPr>
       <w:r>
-        <w:t>June 02 2023</w:t>
-      </w:r>
+        <w:t>June 02</w:t>
+      </w:r>
+      <w:proofErr w:type="gramStart"/>
+      <w:r>
+        <w:t xml:space="preserve"> 2023</w:t>
+      </w:r>
+      <w:proofErr w:type="gramEnd"/>
     </w:p>
     <w:sdt>
       <w:sdtPr>
@@ -96,6 +106,7 @@
       <w:r>
         <w:t xml:space="preserve">This document demonstrates how to render a Word document using </w:t>
       </w:r>
+      <w:proofErr w:type="spellStart"/>
       <w:r>
         <w:rPr>
           <w:b/>
@@ -103,36 +114,73 @@
         </w:rPr>
         <w:t>RMarkdown</w:t>
       </w:r>
+      <w:proofErr w:type="spellEnd"/>
       <w:r>
         <w:t xml:space="preserve"> (</w:t>
       </w:r>
-      <w:hyperlink r:id="rId7">
-        <w:r>
-          <w:rPr>
-            <w:rStyle w:val="Hyperlink"/>
-          </w:rPr>
-          <w:t>RMarkdown Cheat Sheet</w:t>
-        </w:r>
-      </w:hyperlink>
-      <w:r>
-        <w:t xml:space="preserve">) and provides a few helpful links. Rendering a Word document can </w:t>
-      </w:r>
-      <w:r>
-        <w:t>be challenging to format in R, especially when trying to format a table. Unlike rendering a PDF where you can format the document in the R script, it is better to format a reference document that can be used to format the document you are rendering (</w:t>
-      </w:r>
-      <w:hyperlink r:id="rId8">
-        <w:r>
-          <w:rPr>
-            <w:rStyle w:val="Hyperlink"/>
-          </w:rPr>
-          <w:t>Formating a Word document article</w:t>
-        </w:r>
-      </w:hyperlink>
-      <w:r>
-        <w:t>). We will step through the process to generate and use the reference document today. For more complex documents, I would recommend checking out the following pa</w:t>
-      </w:r>
-      <w:r>
-        <w:t>ckages:</w:t>
+      <w:proofErr w:type="spellStart"/>
+      <w:r>
+        <w:fldChar w:fldCharType="begin"/>
+      </w:r>
+      <w:r>
+        <w:instrText>HYPERLINK "https://www.rstudio.com/wp-content/uploads/2015/02/rmarkdown-cheatsheet.pdf" \h</w:instrText>
+      </w:r>
+      <w:r>
+        <w:fldChar w:fldCharType="separate"/>
+      </w:r>
+      <w:r>
+        <w:rPr>
+          <w:rStyle w:val="Hyperlink"/>
+        </w:rPr>
+        <w:t>RMarkdown</w:t>
+      </w:r>
+      <w:proofErr w:type="spellEnd"/>
+      <w:r>
+        <w:rPr>
+          <w:rStyle w:val="Hyperlink"/>
+        </w:rPr>
+        <w:t xml:space="preserve"> Cheat Sheet</w:t>
+      </w:r>
+      <w:r>
+        <w:rPr>
+          <w:rStyle w:val="Hyperlink"/>
+        </w:rPr>
+        <w:fldChar w:fldCharType="end"/>
+      </w:r>
+      <w:r>
+        <w:t>) and provides a few helpful links. Rendering a Word document can be challenging to format in R, especially when trying to format a table. Unlike rendering a PDF where you can format the document in the R script, it is better to format a reference document that can be used to format the document you are rendering (</w:t>
+      </w:r>
+      <w:proofErr w:type="spellStart"/>
+      <w:r>
+        <w:fldChar w:fldCharType="begin"/>
+      </w:r>
+      <w:r>
+        <w:instrText>HYPERLINK "https://rmarkdown.rstudio.com/articles_docx.html" \h</w:instrText>
+      </w:r>
+      <w:r>
+        <w:fldChar w:fldCharType="separate"/>
+      </w:r>
+      <w:r>
+        <w:rPr>
+          <w:rStyle w:val="Hyperlink"/>
+        </w:rPr>
+        <w:t>Formating</w:t>
+      </w:r>
+      <w:proofErr w:type="spellEnd"/>
+      <w:r>
+        <w:rPr>
+          <w:rStyle w:val="Hyperlink"/>
+        </w:rPr>
+        <w:t xml:space="preserve"> a Word document article</w:t>
+      </w:r>
+      <w:r>
+        <w:rPr>
+          <w:rStyle w:val="Hyperlink"/>
+        </w:rPr>
+        <w:fldChar w:fldCharType="end"/>
+      </w:r>
+      <w:r>
+        <w:t>). We will step through the process to generate and use the reference document today. For more complex documents, I would recommend checking out the following packages:</w:t>
       </w:r>
     </w:p>
     <w:p>
@@ -151,13 +199,15 @@
           <w:numId w:val="16"/>
         </w:numPr>
       </w:pPr>
-      <w:hyperlink r:id="rId9">
+      <w:hyperlink r:id="rId7">
+        <w:proofErr w:type="spellStart"/>
         <w:r>
           <w:rPr>
             <w:rStyle w:val="Hyperlink"/>
           </w:rPr>
           <w:t>Bookdown</w:t>
         </w:r>
+        <w:proofErr w:type="spellEnd"/>
       </w:hyperlink>
     </w:p>
     <w:p>
@@ -167,15 +217,34 @@
           <w:ilvl w:val="0"/>
           <w:numId w:val="16"/>
         </w:numPr>
+        <w:rPr>
+          <w:rStyle w:val="Hyperlink"/>
+          <w:color w:val="auto"/>
+        </w:rPr>
       </w:pPr>
-      <w:hyperlink r:id="rId10">
+      <w:hyperlink r:id="rId8">
+        <w:proofErr w:type="spellStart"/>
         <w:r>
           <w:rPr>
             <w:rStyle w:val="Hyperlink"/>
           </w:rPr>
           <w:t>officedown</w:t>
         </w:r>
+        <w:proofErr w:type="spellEnd"/>
       </w:hyperlink>
+    </w:p>
+    <w:p>
+      <w:pPr>
+        <w:pStyle w:val="Compact"/>
+        <w:rPr>
+          <w:rStyle w:val="Hyperlink"/>
+        </w:rPr>
+      </w:pPr>
+    </w:p>
+    <w:p>
+      <w:pPr>
+        <w:pStyle w:val="Punt1"/>
+      </w:pPr>
     </w:p>
     <w:p>
       <w:pPr>
@@ -194,7 +263,7 @@
       <w:r>
         <w:t>There are a few packages that can handle tables in word (</w:t>
       </w:r>
-      <w:hyperlink r:id="rId11">
+      <w:hyperlink r:id="rId9">
         <w:r>
           <w:rPr>
             <w:rStyle w:val="Hyperlink"/>
@@ -203,10 +272,47 @@
         </w:r>
       </w:hyperlink>
       <w:r>
-        <w:t>) with varying capabilities. The kable package can be used for simple tables while the huxtable package uses the flextable package. Therefore, the flextable</w:t>
-      </w:r>
-      <w:r>
-        <w:t xml:space="preserve"> package is best suited for formatting a table when rendering a document to word. Here are a few links that are helpful when using the flextable package:</w:t>
+        <w:t xml:space="preserve">) with varying capabilities. The </w:t>
+      </w:r>
+      <w:proofErr w:type="spellStart"/>
+      <w:r>
+        <w:t>kable</w:t>
+      </w:r>
+      <w:proofErr w:type="spellEnd"/>
+      <w:r>
+        <w:t xml:space="preserve"> package can be used for simple tables while the </w:t>
+      </w:r>
+      <w:proofErr w:type="spellStart"/>
+      <w:r>
+        <w:t>huxtable</w:t>
+      </w:r>
+      <w:proofErr w:type="spellEnd"/>
+      <w:r>
+        <w:t xml:space="preserve"> package uses the </w:t>
+      </w:r>
+      <w:proofErr w:type="spellStart"/>
+      <w:r>
+        <w:t>flextable</w:t>
+      </w:r>
+      <w:proofErr w:type="spellEnd"/>
+      <w:r>
+        <w:t xml:space="preserve"> package. Therefore, the </w:t>
+      </w:r>
+      <w:proofErr w:type="spellStart"/>
+      <w:r>
+        <w:t>flextable</w:t>
+      </w:r>
+      <w:proofErr w:type="spellEnd"/>
+      <w:r>
+        <w:t xml:space="preserve"> package is best suited for formatting a table when rendering a document to word. Here are a few links that are helpful when using the </w:t>
+      </w:r>
+      <w:proofErr w:type="spellStart"/>
+      <w:r>
+        <w:t>flextable</w:t>
+      </w:r>
+      <w:proofErr w:type="spellEnd"/>
+      <w:r>
+        <w:t xml:space="preserve"> package:</w:t>
       </w:r>
     </w:p>
     <w:p>
@@ -217,8 +323,13 @@
           <w:numId w:val="17"/>
         </w:numPr>
       </w:pPr>
-      <w:r>
-        <w:t>Flextable Resources:</w:t>
+      <w:proofErr w:type="spellStart"/>
+      <w:r>
+        <w:t>Flextable</w:t>
+      </w:r>
+      <w:proofErr w:type="spellEnd"/>
+      <w:r>
+        <w:t xml:space="preserve"> Resources:</w:t>
       </w:r>
     </w:p>
     <w:p>
@@ -229,18 +340,12 @@
           <w:numId w:val="18"/>
         </w:numPr>
       </w:pPr>
-      <w:hyperlink r:id="rId12">
+      <w:hyperlink r:id="rId10">
         <w:r>
           <w:rPr>
             <w:rStyle w:val="Hyperlink"/>
           </w:rPr>
-          <w:t>https://ardata-fr.</w:t>
-        </w:r>
-        <w:r>
-          <w:rPr>
-            <w:rStyle w:val="Hyperlink"/>
-          </w:rPr>
-          <w:t>github.io/flextable-book/</w:t>
+          <w:t>https://ardata-fr.github.io/flextable-book/</w:t>
         </w:r>
       </w:hyperlink>
     </w:p>
@@ -252,7 +357,7 @@
           <w:numId w:val="18"/>
         </w:numPr>
       </w:pPr>
-      <w:hyperlink r:id="rId13">
+      <w:hyperlink r:id="rId11">
         <w:r>
           <w:rPr>
             <w:rStyle w:val="Hyperlink"/>
@@ -283,12 +388,14 @@
       <w:r>
         <w:br/>
       </w:r>
+      <w:proofErr w:type="spellStart"/>
       <w:r>
         <w:rPr>
           <w:rStyle w:val="NormalTok"/>
         </w:rPr>
         <w:t>EffortSum</w:t>
       </w:r>
+      <w:proofErr w:type="spellEnd"/>
       <w:r>
         <w:rPr>
           <w:rStyle w:val="OtherTok"/>
@@ -316,17 +423,33 @@
         </w:rPr>
         <w:t xml:space="preserve"> </w:t>
       </w:r>
+      <w:proofErr w:type="spellStart"/>
       <w:r>
         <w:rPr>
           <w:rStyle w:val="FunctionTok"/>
         </w:rPr>
         <w:t>group_by</w:t>
       </w:r>
-      <w:r>
-        <w:rPr>
-          <w:rStyle w:val="NormalTok"/>
-        </w:rPr>
-        <w:t xml:space="preserve">(Year,Gear) </w:t>
+      <w:proofErr w:type="spellEnd"/>
+      <w:r>
+        <w:rPr>
+          <w:rStyle w:val="NormalTok"/>
+        </w:rPr>
+        <w:t>(</w:t>
+      </w:r>
+      <w:proofErr w:type="spellStart"/>
+      <w:r>
+        <w:rPr>
+          <w:rStyle w:val="NormalTok"/>
+        </w:rPr>
+        <w:t>Year,Gear</w:t>
+      </w:r>
+      <w:proofErr w:type="spellEnd"/>
+      <w:r>
+        <w:rPr>
+          <w:rStyle w:val="NormalTok"/>
+        </w:rPr>
+        <w:t xml:space="preserve">) </w:t>
       </w:r>
       <w:r>
         <w:rPr>
@@ -370,23 +493,33 @@
         </w:rPr>
         <w:t xml:space="preserve"> </w:t>
       </w:r>
+      <w:proofErr w:type="spellStart"/>
       <w:r>
         <w:rPr>
           <w:rStyle w:val="FunctionTok"/>
         </w:rPr>
         <w:t>pivot_wider</w:t>
       </w:r>
+      <w:proofErr w:type="spellEnd"/>
       <w:r>
         <w:rPr>
           <w:rStyle w:val="NormalTok"/>
         </w:rPr>
         <w:t>(</w:t>
       </w:r>
-      <w:r>
-        <w:rPr>
-          <w:rStyle w:val="AttributeTok"/>
-        </w:rPr>
-        <w:t>names_from =</w:t>
+      <w:proofErr w:type="spellStart"/>
+      <w:r>
+        <w:rPr>
+          <w:rStyle w:val="AttributeTok"/>
+        </w:rPr>
+        <w:t>names_from</w:t>
+      </w:r>
+      <w:proofErr w:type="spellEnd"/>
+      <w:r>
+        <w:rPr>
+          <w:rStyle w:val="AttributeTok"/>
+        </w:rPr>
+        <w:t xml:space="preserve"> =</w:t>
       </w:r>
       <w:r>
         <w:rPr>
@@ -394,11 +527,19 @@
         </w:rPr>
         <w:t xml:space="preserve"> Gear, </w:t>
       </w:r>
-      <w:r>
-        <w:rPr>
-          <w:rStyle w:val="AttributeTok"/>
-        </w:rPr>
-        <w:t>values_from =</w:t>
+      <w:proofErr w:type="spellStart"/>
+      <w:r>
+        <w:rPr>
+          <w:rStyle w:val="AttributeTok"/>
+        </w:rPr>
+        <w:t>values_from</w:t>
+      </w:r>
+      <w:proofErr w:type="spellEnd"/>
+      <w:r>
+        <w:rPr>
+          <w:rStyle w:val="AttributeTok"/>
+        </w:rPr>
+        <w:t xml:space="preserve"> =</w:t>
       </w:r>
       <w:r>
         <w:rPr>
@@ -421,12 +562,14 @@
         </w:rPr>
         <w:t xml:space="preserve"> </w:t>
       </w:r>
+      <w:proofErr w:type="spellStart"/>
       <w:r>
         <w:rPr>
           <w:rStyle w:val="FunctionTok"/>
         </w:rPr>
         <w:t>as_tibble</w:t>
       </w:r>
+      <w:proofErr w:type="spellEnd"/>
       <w:r>
         <w:rPr>
           <w:rStyle w:val="NormalTok"/>
@@ -443,34 +586,60 @@
         <w:rPr>
           <w:rStyle w:val="DocumentationTok"/>
         </w:rPr>
-        <w:t>## Creates a table using kable</w:t>
-      </w:r>
+        <w:t xml:space="preserve">## Creates a table using </w:t>
+      </w:r>
+      <w:proofErr w:type="spellStart"/>
+      <w:r>
+        <w:rPr>
+          <w:rStyle w:val="DocumentationTok"/>
+        </w:rPr>
+        <w:t>kable</w:t>
+      </w:r>
+      <w:proofErr w:type="spellEnd"/>
       <w:r>
         <w:br/>
       </w:r>
+      <w:proofErr w:type="spellStart"/>
       <w:r>
         <w:rPr>
           <w:rStyle w:val="NormalTok"/>
         </w:rPr>
         <w:t>knitr</w:t>
       </w:r>
+      <w:proofErr w:type="spellEnd"/>
       <w:r>
         <w:rPr>
           <w:rStyle w:val="SpecialCharTok"/>
         </w:rPr>
         <w:t>::</w:t>
       </w:r>
+      <w:proofErr w:type="spellStart"/>
       <w:r>
         <w:rPr>
           <w:rStyle w:val="FunctionTok"/>
         </w:rPr>
         <w:t>kable</w:t>
       </w:r>
-      <w:r>
-        <w:rPr>
-          <w:rStyle w:val="NormalTok"/>
-        </w:rPr>
-        <w:t xml:space="preserve">(EffortSum, </w:t>
+      <w:proofErr w:type="spellEnd"/>
+      <w:r>
+        <w:rPr>
+          <w:rStyle w:val="NormalTok"/>
+        </w:rPr>
+        <w:t>(</w:t>
+      </w:r>
+      <w:proofErr w:type="spellStart"/>
+      <w:r>
+        <w:rPr>
+          <w:rStyle w:val="NormalTok"/>
+        </w:rPr>
+        <w:t>EffortSum</w:t>
+      </w:r>
+      <w:proofErr w:type="spellEnd"/>
+      <w:r>
+        <w:rPr>
+          <w:rStyle w:val="NormalTok"/>
+        </w:rPr>
+        <w:t xml:space="preserve">, </w:t>
       </w:r>
       <w:r>
         <w:rPr>
@@ -506,7 +675,21 @@
         <w:rPr>
           <w:rStyle w:val="StringTok"/>
         </w:rPr>
-        <w:t>'lccc'</w:t>
+        <w:t>'</w:t>
+      </w:r>
+      <w:proofErr w:type="spellStart"/>
+      <w:r>
+        <w:rPr>
+          <w:rStyle w:val="StringTok"/>
+        </w:rPr>
+        <w:t>lccc</w:t>
+      </w:r>
+      <w:proofErr w:type="spellEnd"/>
+      <w:r>
+        <w:rPr>
+          <w:rStyle w:val="StringTok"/>
+        </w:rPr>
+        <w:t>'</w:t>
       </w:r>
       <w:r>
         <w:rPr>
@@ -530,7 +713,21 @@
         <w:rPr>
           <w:rStyle w:val="StringTok"/>
         </w:rPr>
-        <w:t>"Table 1. This is a nice table using kable."</w:t>
+        <w:t xml:space="preserve">"Table 1. This is a nice table using </w:t>
+      </w:r>
+      <w:proofErr w:type="spellStart"/>
+      <w:r>
+        <w:rPr>
+          <w:rStyle w:val="StringTok"/>
+        </w:rPr>
+        <w:t>kable</w:t>
+      </w:r>
+      <w:proofErr w:type="spellEnd"/>
+      <w:r>
+        <w:rPr>
+          <w:rStyle w:val="StringTok"/>
+        </w:rPr>
+        <w:t>."</w:t>
       </w:r>
       <w:r>
         <w:rPr>
@@ -544,10 +741,15 @@
         <w:pStyle w:val="TableCaption"/>
       </w:pPr>
       <w:r>
-        <w:t>Table 1. This is</w:t>
-      </w:r>
-      <w:r>
-        <w:t xml:space="preserve"> a nice table using kable.</w:t>
+        <w:t xml:space="preserve">Table 1. This is a nice table using </w:t>
+      </w:r>
+      <w:proofErr w:type="spellStart"/>
+      <w:r>
+        <w:t>kable</w:t>
+      </w:r>
+      <w:proofErr w:type="spellEnd"/>
+      <w:r>
+        <w:t>.</w:t>
       </w:r>
     </w:p>
     <w:tbl>
@@ -605,8 +807,13 @@
               <w:jc w:val="center"/>
             </w:pPr>
             <w:r>
-              <w:t>Boat Electroshocker</w:t>
+              <w:t xml:space="preserve">Boat </w:t>
             </w:r>
+            <w:proofErr w:type="spellStart"/>
+            <w:r>
+              <w:t>Electroshocker</w:t>
+            </w:r>
+            <w:proofErr w:type="spellEnd"/>
           </w:p>
         </w:tc>
         <w:tc>
@@ -691,6 +898,7 @@
               <w:pStyle w:val="Compact"/>
             </w:pPr>
             <w:r>
+              <w:lastRenderedPageBreak/>
               <w:t>2019</w:t>
             </w:r>
           </w:p>
@@ -745,9 +953,13 @@
       </w:pPr>
       <w:bookmarkStart w:id="3" w:name="flextable-package"/>
       <w:bookmarkEnd w:id="2"/>
-      <w:r>
-        <w:lastRenderedPageBreak/>
-        <w:t>Flextable Package</w:t>
+      <w:proofErr w:type="spellStart"/>
+      <w:r>
+        <w:t>Flextable</w:t>
+      </w:r>
+      <w:proofErr w:type="spellEnd"/>
+      <w:r>
+        <w:t xml:space="preserve"> Package</w:t>
       </w:r>
     </w:p>
     <w:p>
@@ -773,7 +985,21 @@
         <w:rPr>
           <w:rStyle w:val="NormalTok"/>
         </w:rPr>
-        <w:t>(flextable)</w:t>
+        <w:t>(</w:t>
+      </w:r>
+      <w:proofErr w:type="spellStart"/>
+      <w:r>
+        <w:rPr>
+          <w:rStyle w:val="NormalTok"/>
+        </w:rPr>
+        <w:t>flextable</w:t>
+      </w:r>
+      <w:proofErr w:type="spellEnd"/>
+      <w:r>
+        <w:rPr>
+          <w:rStyle w:val="NormalTok"/>
+        </w:rPr>
+        <w:t>)</w:t>
       </w:r>
       <w:r>
         <w:br/>
@@ -785,28 +1011,46 @@
         <w:rPr>
           <w:rStyle w:val="DocumentationTok"/>
         </w:rPr>
-        <w:t>## Set the defaults for flextable</w:t>
-      </w:r>
+        <w:t xml:space="preserve">## Set the defaults for </w:t>
+      </w:r>
+      <w:proofErr w:type="spellStart"/>
+      <w:r>
+        <w:rPr>
+          <w:rStyle w:val="DocumentationTok"/>
+        </w:rPr>
+        <w:t>flextable</w:t>
+      </w:r>
+      <w:proofErr w:type="spellEnd"/>
       <w:r>
         <w:br/>
       </w:r>
+      <w:proofErr w:type="spellStart"/>
       <w:r>
         <w:rPr>
           <w:rStyle w:val="FunctionTok"/>
         </w:rPr>
         <w:t>set_flextable_defaults</w:t>
       </w:r>
+      <w:proofErr w:type="spellEnd"/>
       <w:r>
         <w:rPr>
           <w:rStyle w:val="NormalTok"/>
         </w:rPr>
         <w:t>(</w:t>
       </w:r>
-      <w:r>
-        <w:rPr>
-          <w:rStyle w:val="AttributeTok"/>
-        </w:rPr>
-        <w:t>font.size =</w:t>
+      <w:proofErr w:type="spellStart"/>
+      <w:r>
+        <w:rPr>
+          <w:rStyle w:val="AttributeTok"/>
+        </w:rPr>
+        <w:t>font.size</w:t>
+      </w:r>
+      <w:proofErr w:type="spellEnd"/>
+      <w:r>
+        <w:rPr>
+          <w:rStyle w:val="AttributeTok"/>
+        </w:rPr>
+        <w:t xml:space="preserve"> =</w:t>
       </w:r>
       <w:r>
         <w:rPr>
@@ -860,7 +1104,21 @@
         <w:rPr>
           <w:rStyle w:val="NormalTok"/>
         </w:rPr>
-        <w:t xml:space="preserve"> theme_booktabs)</w:t>
+        <w:t xml:space="preserve"> </w:t>
+      </w:r>
+      <w:proofErr w:type="spellStart"/>
+      <w:r>
+        <w:rPr>
+          <w:rStyle w:val="NormalTok"/>
+        </w:rPr>
+        <w:t>theme_booktabs</w:t>
+      </w:r>
+      <w:proofErr w:type="spellEnd"/>
+      <w:r>
+        <w:rPr>
+          <w:rStyle w:val="NormalTok"/>
+        </w:rPr>
+        <w:t>)</w:t>
       </w:r>
       <w:r>
         <w:br/>
@@ -869,17 +1127,47 @@
         <w:rPr>
           <w:rStyle w:val="DocumentationTok"/>
         </w:rPr>
-        <w:t xml:space="preserve">## Tell R to use the df printer as data.frame print method for the document </w:t>
+        <w:t xml:space="preserve">## Tell R to use the </w:t>
+      </w:r>
+      <w:proofErr w:type="spellStart"/>
+      <w:r>
+        <w:rPr>
+          <w:rStyle w:val="DocumentationTok"/>
+        </w:rPr>
+        <w:t>df</w:t>
+      </w:r>
+      <w:proofErr w:type="spellEnd"/>
+      <w:r>
+        <w:rPr>
+          <w:rStyle w:val="DocumentationTok"/>
+        </w:rPr>
+        <w:t xml:space="preserve"> printer as </w:t>
+      </w:r>
+      <w:proofErr w:type="spellStart"/>
+      <w:r>
+        <w:rPr>
+          <w:rStyle w:val="DocumentationTok"/>
+        </w:rPr>
+        <w:t>data.frame</w:t>
+      </w:r>
+      <w:proofErr w:type="spellEnd"/>
+      <w:r>
+        <w:rPr>
+          <w:rStyle w:val="DocumentationTok"/>
+        </w:rPr>
+        <w:t xml:space="preserve"> print method for the document </w:t>
       </w:r>
       <w:r>
         <w:br/>
       </w:r>
+      <w:proofErr w:type="spellStart"/>
       <w:r>
         <w:rPr>
           <w:rStyle w:val="FunctionTok"/>
         </w:rPr>
         <w:t>use_df_printer</w:t>
       </w:r>
+      <w:proofErr w:type="spellEnd"/>
       <w:r>
         <w:rPr>
           <w:rStyle w:val="NormalTok"/>
@@ -901,12 +1189,14 @@
       <w:r>
         <w:br/>
       </w:r>
+      <w:proofErr w:type="spellStart"/>
       <w:r>
         <w:rPr>
           <w:rStyle w:val="NormalTok"/>
         </w:rPr>
         <w:t>EffortFlex</w:t>
       </w:r>
+      <w:proofErr w:type="spellEnd"/>
       <w:r>
         <w:rPr>
           <w:rStyle w:val="OtherTok"/>
@@ -958,12 +1248,14 @@
         </w:rPr>
         <w:t>Year=</w:t>
       </w:r>
+      <w:proofErr w:type="spellStart"/>
       <w:r>
         <w:rPr>
           <w:rStyle w:val="FunctionTok"/>
         </w:rPr>
         <w:t>as.factor</w:t>
       </w:r>
+      <w:proofErr w:type="spellEnd"/>
       <w:r>
         <w:rPr>
           <w:rStyle w:val="NormalTok"/>
@@ -991,17 +1283,33 @@
         </w:rPr>
         <w:t xml:space="preserve"> </w:t>
       </w:r>
+      <w:proofErr w:type="spellStart"/>
       <w:r>
         <w:rPr>
           <w:rStyle w:val="FunctionTok"/>
         </w:rPr>
         <w:t>group_by</w:t>
       </w:r>
-      <w:r>
-        <w:rPr>
-          <w:rStyle w:val="NormalTok"/>
-        </w:rPr>
-        <w:t xml:space="preserve">(Year,Gear) </w:t>
+      <w:proofErr w:type="spellEnd"/>
+      <w:r>
+        <w:rPr>
+          <w:rStyle w:val="NormalTok"/>
+        </w:rPr>
+        <w:t>(</w:t>
+      </w:r>
+      <w:proofErr w:type="spellStart"/>
+      <w:r>
+        <w:rPr>
+          <w:rStyle w:val="NormalTok"/>
+        </w:rPr>
+        <w:t>Year,Gear</w:t>
+      </w:r>
+      <w:proofErr w:type="spellEnd"/>
+      <w:r>
+        <w:rPr>
+          <w:rStyle w:val="NormalTok"/>
+        </w:rPr>
+        <w:t xml:space="preserve">) </w:t>
       </w:r>
       <w:r>
         <w:rPr>
@@ -1057,23 +1365,33 @@
         </w:rPr>
         <w:t xml:space="preserve"> </w:t>
       </w:r>
+      <w:proofErr w:type="spellStart"/>
       <w:r>
         <w:rPr>
           <w:rStyle w:val="FunctionTok"/>
         </w:rPr>
         <w:t>pivot_wider</w:t>
       </w:r>
+      <w:proofErr w:type="spellEnd"/>
       <w:r>
         <w:rPr>
           <w:rStyle w:val="NormalTok"/>
         </w:rPr>
         <w:t>(</w:t>
       </w:r>
-      <w:r>
-        <w:rPr>
-          <w:rStyle w:val="AttributeTok"/>
-        </w:rPr>
-        <w:t>names_from =</w:t>
+      <w:proofErr w:type="spellStart"/>
+      <w:r>
+        <w:rPr>
+          <w:rStyle w:val="AttributeTok"/>
+        </w:rPr>
+        <w:t>names_from</w:t>
+      </w:r>
+      <w:proofErr w:type="spellEnd"/>
+      <w:r>
+        <w:rPr>
+          <w:rStyle w:val="AttributeTok"/>
+        </w:rPr>
+        <w:t xml:space="preserve"> =</w:t>
       </w:r>
       <w:r>
         <w:rPr>
@@ -1081,11 +1399,19 @@
         </w:rPr>
         <w:t xml:space="preserve"> Gear, </w:t>
       </w:r>
-      <w:r>
-        <w:rPr>
-          <w:rStyle w:val="AttributeTok"/>
-        </w:rPr>
-        <w:t>values_from =</w:t>
+      <w:proofErr w:type="spellStart"/>
+      <w:r>
+        <w:rPr>
+          <w:rStyle w:val="AttributeTok"/>
+        </w:rPr>
+        <w:t>values_from</w:t>
+      </w:r>
+      <w:proofErr w:type="spellEnd"/>
+      <w:r>
+        <w:rPr>
+          <w:rStyle w:val="AttributeTok"/>
+        </w:rPr>
+        <w:t xml:space="preserve"> =</w:t>
       </w:r>
       <w:r>
         <w:rPr>
@@ -1136,7 +1462,21 @@
         <w:rPr>
           <w:rStyle w:val="StringTok"/>
         </w:rPr>
-        <w:t>"Boat Electroshocker"</w:t>
+        <w:t xml:space="preserve">"Boat </w:t>
+      </w:r>
+      <w:proofErr w:type="spellStart"/>
+      <w:r>
+        <w:rPr>
+          <w:rStyle w:val="StringTok"/>
+        </w:rPr>
+        <w:t>Electroshocker</w:t>
+      </w:r>
+      <w:proofErr w:type="spellEnd"/>
+      <w:r>
+        <w:rPr>
+          <w:rStyle w:val="StringTok"/>
+        </w:rPr>
+        <w:t>"</w:t>
       </w:r>
       <w:r>
         <w:rPr>
@@ -1144,17 +1484,19 @@
         </w:rPr>
         <w:t xml:space="preserve">, </w:t>
       </w:r>
-      <w:r>
-        <w:rPr>
-          <w:rStyle w:val="AttributeTok"/>
-        </w:rPr>
-        <w:t>B</w:t>
-      </w:r>
-      <w:r>
-        <w:rPr>
-          <w:rStyle w:val="AttributeTok"/>
-        </w:rPr>
-        <w:t>ottom_Trawl=</w:t>
+      <w:proofErr w:type="spellStart"/>
+      <w:r>
+        <w:rPr>
+          <w:rStyle w:val="AttributeTok"/>
+        </w:rPr>
+        <w:t>Bottom_Trawl</w:t>
+      </w:r>
+      <w:proofErr w:type="spellEnd"/>
+      <w:r>
+        <w:rPr>
+          <w:rStyle w:val="AttributeTok"/>
+        </w:rPr>
+        <w:t>=</w:t>
       </w:r>
       <w:r>
         <w:rPr>
@@ -1189,12 +1531,14 @@
         </w:rPr>
         <w:t xml:space="preserve"> </w:t>
       </w:r>
+      <w:proofErr w:type="spellStart"/>
       <w:r>
         <w:rPr>
           <w:rStyle w:val="FunctionTok"/>
         </w:rPr>
         <w:t>adorn_totals</w:t>
       </w:r>
+      <w:proofErr w:type="spellEnd"/>
       <w:r>
         <w:rPr>
           <w:rStyle w:val="NormalTok"/>
@@ -1235,17 +1579,47 @@
         <w:rPr>
           <w:rStyle w:val="DocumentationTok"/>
         </w:rPr>
-        <w:t>## Converts dataframe to a flextable and format the table</w:t>
+        <w:t xml:space="preserve">## Converts </w:t>
+      </w:r>
+      <w:proofErr w:type="spellStart"/>
+      <w:r>
+        <w:rPr>
+          <w:rStyle w:val="DocumentationTok"/>
+        </w:rPr>
+        <w:t>dataframe</w:t>
+      </w:r>
+      <w:proofErr w:type="spellEnd"/>
+      <w:r>
+        <w:rPr>
+          <w:rStyle w:val="DocumentationTok"/>
+        </w:rPr>
+        <w:t xml:space="preserve"> to a </w:t>
+      </w:r>
+      <w:proofErr w:type="spellStart"/>
+      <w:r>
+        <w:rPr>
+          <w:rStyle w:val="DocumentationTok"/>
+        </w:rPr>
+        <w:t>flextable</w:t>
+      </w:r>
+      <w:proofErr w:type="spellEnd"/>
+      <w:r>
+        <w:rPr>
+          <w:rStyle w:val="DocumentationTok"/>
+        </w:rPr>
+        <w:t xml:space="preserve"> and format the table</w:t>
       </w:r>
       <w:r>
         <w:br/>
       </w:r>
+      <w:proofErr w:type="spellStart"/>
       <w:r>
         <w:rPr>
           <w:rStyle w:val="NormalTok"/>
         </w:rPr>
         <w:t>EffortTable</w:t>
       </w:r>
+      <w:proofErr w:type="spellEnd"/>
       <w:r>
         <w:rPr>
           <w:rStyle w:val="OtherTok"/>
@@ -1258,17 +1632,33 @@
         </w:rPr>
         <w:t xml:space="preserve"> </w:t>
       </w:r>
+      <w:proofErr w:type="spellStart"/>
       <w:r>
         <w:rPr>
           <w:rStyle w:val="FunctionTok"/>
         </w:rPr>
         <w:t>flextable</w:t>
       </w:r>
-      <w:r>
-        <w:rPr>
-          <w:rStyle w:val="NormalTok"/>
-        </w:rPr>
-        <w:t xml:space="preserve">(EffortFlex) </w:t>
+      <w:proofErr w:type="spellEnd"/>
+      <w:r>
+        <w:rPr>
+          <w:rStyle w:val="NormalTok"/>
+        </w:rPr>
+        <w:t>(</w:t>
+      </w:r>
+      <w:proofErr w:type="spellStart"/>
+      <w:r>
+        <w:rPr>
+          <w:rStyle w:val="NormalTok"/>
+        </w:rPr>
+        <w:t>EffortFlex</w:t>
+      </w:r>
+      <w:proofErr w:type="spellEnd"/>
+      <w:r>
+        <w:rPr>
+          <w:rStyle w:val="NormalTok"/>
+        </w:rPr>
+        <w:t xml:space="preserve">) </w:t>
       </w:r>
       <w:r>
         <w:rPr>
@@ -1289,7 +1679,35 @@
         <w:rPr>
           <w:rStyle w:val="CommentTok"/>
         </w:rPr>
-        <w:t xml:space="preserve">#style(i=1:2, j=~2 &gt;=120, pr_t=fp_text_default(color="red")) %&gt;% </w:t>
+        <w:t xml:space="preserve">#style(i=1:2, j=~2 &gt;=120, </w:t>
+      </w:r>
+      <w:proofErr w:type="spellStart"/>
+      <w:r>
+        <w:rPr>
+          <w:rStyle w:val="CommentTok"/>
+        </w:rPr>
+        <w:t>pr_t</w:t>
+      </w:r>
+      <w:proofErr w:type="spellEnd"/>
+      <w:r>
+        <w:rPr>
+          <w:rStyle w:val="CommentTok"/>
+        </w:rPr>
+        <w:t>=</w:t>
+      </w:r>
+      <w:proofErr w:type="spellStart"/>
+      <w:r>
+        <w:rPr>
+          <w:rStyle w:val="CommentTok"/>
+        </w:rPr>
+        <w:t>fp_text_default</w:t>
+      </w:r>
+      <w:proofErr w:type="spellEnd"/>
+      <w:r>
+        <w:rPr>
+          <w:rStyle w:val="CommentTok"/>
+        </w:rPr>
+        <w:t xml:space="preserve">(color="red")) %&gt;% </w:t>
       </w:r>
       <w:r>
         <w:br/>
@@ -1318,18 +1736,14 @@
         </w:rPr>
         <w:t>~</w:t>
       </w:r>
-      <w:r>
-        <w:rPr>
-          <w:rStyle w:val="NormalTok"/>
-        </w:rPr>
-        <w:t>Bottom</w:t>
-      </w:r>
-      <w:r>
-        <w:rPr>
-          <w:rStyle w:val="NormalTok"/>
-        </w:rPr>
-        <w:t>_Trawl</w:t>
-      </w:r>
+      <w:proofErr w:type="spellStart"/>
+      <w:r>
+        <w:rPr>
+          <w:rStyle w:val="NormalTok"/>
+        </w:rPr>
+        <w:t>Bottom_Trawl</w:t>
+      </w:r>
+      <w:proofErr w:type="spellEnd"/>
       <w:r>
         <w:rPr>
           <w:rStyle w:val="SpecialCharTok"/>
@@ -1412,7 +1826,21 @@
         <w:rPr>
           <w:rStyle w:val="CommentTok"/>
         </w:rPr>
-        <w:t xml:space="preserve">#Change values in column 2(j) if values in Bottom_Trawl &gt;121%&gt;%  </w:t>
+        <w:t xml:space="preserve">#Change values in column 2(j) if values in </w:t>
+      </w:r>
+      <w:proofErr w:type="spellStart"/>
+      <w:r>
+        <w:rPr>
+          <w:rStyle w:val="CommentTok"/>
+        </w:rPr>
+        <w:t>Bottom_Trawl</w:t>
+      </w:r>
+      <w:proofErr w:type="spellEnd"/>
+      <w:r>
+        <w:rPr>
+          <w:rStyle w:val="CommentTok"/>
+        </w:rPr>
+        <w:t xml:space="preserve"> &gt;121%&gt;%  </w:t>
       </w:r>
       <w:r>
         <w:br/>
@@ -1480,12 +1908,14 @@
         </w:rPr>
         <w:t xml:space="preserve"> </w:t>
       </w:r>
+      <w:proofErr w:type="spellStart"/>
       <w:r>
         <w:rPr>
           <w:rStyle w:val="FunctionTok"/>
         </w:rPr>
         <w:t>set_caption</w:t>
       </w:r>
+      <w:proofErr w:type="spellEnd"/>
       <w:r>
         <w:rPr>
           <w:rStyle w:val="NormalTok"/>
@@ -1496,7 +1926,21 @@
         <w:rPr>
           <w:rStyle w:val="StringTok"/>
         </w:rPr>
-        <w:t>"This is a nice table using the flextable package."</w:t>
+        <w:t xml:space="preserve">"This is a nice table using the </w:t>
+      </w:r>
+      <w:proofErr w:type="spellStart"/>
+      <w:r>
+        <w:rPr>
+          <w:rStyle w:val="StringTok"/>
+        </w:rPr>
+        <w:t>flextable</w:t>
+      </w:r>
+      <w:proofErr w:type="spellEnd"/>
+      <w:r>
+        <w:rPr>
+          <w:rStyle w:val="StringTok"/>
+        </w:rPr>
+        <w:t xml:space="preserve"> package."</w:t>
       </w:r>
       <w:r>
         <w:rPr>
@@ -1571,7 +2015,14 @@
         <w:rPr>
           <w:rStyle w:val="StringTok"/>
         </w:rPr>
-        <w:t>"center"</w:t>
+        <w:t>"</w:t>
+      </w:r>
+      <w:proofErr w:type="spellStart"/>
+      <w:r>
+        <w:rPr>
+          <w:rStyle w:val="StringTok"/>
+        </w:rPr>
+        <w:t>center"</w:t>
       </w:r>
       <w:r>
         <w:rPr>
@@ -1583,7 +2034,14 @@
         <w:rPr>
           <w:rStyle w:val="AttributeTok"/>
         </w:rPr>
-        <w:t>part =</w:t>
+        <w:t>part</w:t>
+      </w:r>
+      <w:proofErr w:type="spellEnd"/>
+      <w:r>
+        <w:rPr>
+          <w:rStyle w:val="AttributeTok"/>
+        </w:rPr>
+        <w:t xml:space="preserve"> =</w:t>
       </w:r>
       <w:r>
         <w:rPr>
@@ -1636,17 +2094,33 @@
         </w:rPr>
         <w:t>j=</w:t>
       </w:r>
+      <w:proofErr w:type="spellStart"/>
       <w:r>
         <w:rPr>
           <w:rStyle w:val="FunctionTok"/>
         </w:rPr>
         <w:t>ncol</w:t>
       </w:r>
-      <w:r>
-        <w:rPr>
-          <w:rStyle w:val="NormalTok"/>
-        </w:rPr>
-        <w:t>(EffortFlex))</w:t>
+      <w:proofErr w:type="spellEnd"/>
+      <w:r>
+        <w:rPr>
+          <w:rStyle w:val="NormalTok"/>
+        </w:rPr>
+        <w:t>(</w:t>
+      </w:r>
+      <w:proofErr w:type="spellStart"/>
+      <w:r>
+        <w:rPr>
+          <w:rStyle w:val="NormalTok"/>
+        </w:rPr>
+        <w:t>EffortFlex</w:t>
+      </w:r>
+      <w:proofErr w:type="spellEnd"/>
+      <w:r>
+        <w:rPr>
+          <w:rStyle w:val="NormalTok"/>
+        </w:rPr>
+        <w:t>))</w:t>
       </w:r>
       <w:r>
         <w:br/>
@@ -1658,17 +2132,27 @@
         <w:rPr>
           <w:rStyle w:val="DocumentationTok"/>
         </w:rPr>
-        <w:t>## Print flextable</w:t>
-      </w:r>
+        <w:t xml:space="preserve">## Print </w:t>
+      </w:r>
+      <w:proofErr w:type="spellStart"/>
+      <w:r>
+        <w:rPr>
+          <w:rStyle w:val="DocumentationTok"/>
+        </w:rPr>
+        <w:t>flextable</w:t>
+      </w:r>
+      <w:proofErr w:type="spellEnd"/>
       <w:r>
         <w:br/>
       </w:r>
+      <w:proofErr w:type="spellStart"/>
       <w:r>
         <w:rPr>
           <w:rStyle w:val="NormalTok"/>
         </w:rPr>
         <w:t>EffortTable</w:t>
       </w:r>
+      <w:proofErr w:type="spellEnd"/>
     </w:p>
     <w:p>
       <w:pPr>
@@ -1678,6 +2162,7 @@
         <w:rPr>
           <w:b/>
         </w:rPr>
+        <w:lastRenderedPageBreak/>
         <w:t xml:space="preserve">Table </w:t>
       </w:r>
       <w:bookmarkStart w:id="4" w:name="EffortSummaryFlextable"/>
@@ -1701,10 +2186,15 @@
       </w:r>
       <w:bookmarkEnd w:id="4"/>
       <w:r>
-        <w:t>: This is a nice table using the flextable packa</w:t>
-      </w:r>
-      <w:r>
-        <w:t>ge.</w:t>
+        <w:t xml:space="preserve">: This is a nice table using the </w:t>
+      </w:r>
+      <w:proofErr w:type="spellStart"/>
+      <w:r>
+        <w:t>flextable</w:t>
+      </w:r>
+      <w:proofErr w:type="spellEnd"/>
+      <w:r>
+        <w:t xml:space="preserve"> package.</w:t>
       </w:r>
     </w:p>
     <w:tbl>
@@ -1784,6 +2274,7 @@
               <w:ind w:left="60" w:right="60"/>
               <w:jc w:val="center"/>
             </w:pPr>
+            <w:proofErr w:type="spellStart"/>
             <w:r>
               <w:rPr>
                 <w:rFonts w:ascii="Arial" w:eastAsia="Arial" w:hAnsi="Arial" w:cs="Arial"/>
@@ -1793,6 +2284,7 @@
               </w:rPr>
               <w:t>Bottom_Trawl</w:t>
             </w:r>
+            <w:proofErr w:type="spellEnd"/>
           </w:p>
         </w:tc>
         <w:tc>
@@ -2253,16 +2745,20 @@
         <w:pStyle w:val="FirstParagraph"/>
       </w:pPr>
       <w:r>
-        <w:t xml:space="preserve">Embedding a figure is more straight forward than generating tables. The same package can be used to generate figures whether you are knitting MSWord, PDF, HTML, and etc. I use </w:t>
-      </w:r>
-      <w:r>
-        <w:lastRenderedPageBreak/>
-        <w:t>ggplot2 to generate my maps and figures and the reference can be found at:</w:t>
+        <w:t xml:space="preserve">Embedding a figure is more straight forward than generating tables. The same package can be used to generate figures whether you are knitting MSWord, PDF, HTML, </w:t>
+      </w:r>
+      <w:proofErr w:type="gramStart"/>
+      <w:r>
+        <w:t>and etc.</w:t>
+      </w:r>
+      <w:proofErr w:type="gramEnd"/>
+      <w:r>
+        <w:t xml:space="preserve"> I use ggplot2 to generate my maps and figures and the reference can be found at:</w:t>
       </w:r>
       <w:r>
         <w:br/>
       </w:r>
-      <w:hyperlink r:id="rId14">
+      <w:hyperlink r:id="rId12">
         <w:r>
           <w:rPr>
             <w:rStyle w:val="Hyperlink"/>
@@ -2277,9 +2773,19 @@
       </w:pPr>
       <w:bookmarkStart w:id="7" w:name="ggplot-counts"/>
       <w:bookmarkEnd w:id="6"/>
-      <w:r>
-        <w:t>ggplot counts</w:t>
-      </w:r>
+      <w:proofErr w:type="spellStart"/>
+      <w:r>
+        <w:t>ggplot</w:t>
+      </w:r>
+      <w:proofErr w:type="spellEnd"/>
+      <w:r>
+        <w:t xml:space="preserve"> </w:t>
+      </w:r>
+      <w:proofErr w:type="gramStart"/>
+      <w:r>
+        <w:t>counts</w:t>
+      </w:r>
+      <w:proofErr w:type="gramEnd"/>
     </w:p>
     <w:p>
       <w:pPr>
@@ -2294,12 +2800,14 @@
       <w:r>
         <w:br/>
       </w:r>
+      <w:proofErr w:type="spellStart"/>
       <w:r>
         <w:rPr>
           <w:rStyle w:val="NormalTok"/>
         </w:rPr>
         <w:t>catchsummary</w:t>
       </w:r>
+      <w:proofErr w:type="spellEnd"/>
       <w:r>
         <w:rPr>
           <w:rStyle w:val="OtherTok"/>
@@ -2333,12 +2841,14 @@
         </w:rPr>
         <w:t xml:space="preserve"> </w:t>
       </w:r>
+      <w:proofErr w:type="spellStart"/>
       <w:r>
         <w:rPr>
           <w:rStyle w:val="FunctionTok"/>
         </w:rPr>
         <w:t>right_join</w:t>
       </w:r>
+      <w:proofErr w:type="spellEnd"/>
       <w:r>
         <w:rPr>
           <w:rStyle w:val="NormalTok"/>
@@ -2355,13 +2865,21 @@
         <w:rPr>
           <w:rStyle w:val="StringTok"/>
         </w:rPr>
-        <w:t>"Site</w:t>
-      </w:r>
+        <w:t>"</w:t>
+      </w:r>
+      <w:proofErr w:type="spellStart"/>
       <w:r>
         <w:rPr>
           <w:rStyle w:val="StringTok"/>
         </w:rPr>
-        <w:t>ID"</w:t>
+        <w:t>SiteID</w:t>
+      </w:r>
+      <w:proofErr w:type="spellEnd"/>
+      <w:r>
+        <w:rPr>
+          <w:rStyle w:val="StringTok"/>
+        </w:rPr>
+        <w:t>"</w:t>
       </w:r>
       <w:r>
         <w:rPr>
@@ -2390,12 +2908,14 @@
         </w:rPr>
         <w:t xml:space="preserve"> </w:t>
       </w:r>
+      <w:proofErr w:type="spellStart"/>
       <w:r>
         <w:rPr>
           <w:rStyle w:val="FunctionTok"/>
         </w:rPr>
         <w:t>group_by</w:t>
       </w:r>
+      <w:proofErr w:type="spellEnd"/>
       <w:r>
         <w:rPr>
           <w:rStyle w:val="NormalTok"/>
@@ -2423,12 +2943,14 @@
         </w:rPr>
         <w:t xml:space="preserve"> </w:t>
       </w:r>
+      <w:proofErr w:type="spellStart"/>
       <w:r>
         <w:rPr>
           <w:rStyle w:val="FunctionTok"/>
         </w:rPr>
         <w:t>summarise</w:t>
       </w:r>
+      <w:proofErr w:type="spellEnd"/>
       <w:r>
         <w:rPr>
           <w:rStyle w:val="NormalTok"/>
@@ -2492,12 +3014,14 @@
       <w:r>
         <w:br/>
       </w:r>
+      <w:proofErr w:type="spellStart"/>
       <w:r>
         <w:rPr>
           <w:rStyle w:val="NormalTok"/>
         </w:rPr>
         <w:t>Catchplot</w:t>
       </w:r>
+      <w:proofErr w:type="spellEnd"/>
       <w:r>
         <w:rPr>
           <w:rStyle w:val="OtherTok"/>
@@ -2510,17 +3034,26 @@
         </w:rPr>
         <w:t xml:space="preserve"> </w:t>
       </w:r>
+      <w:proofErr w:type="spellStart"/>
       <w:r>
         <w:rPr>
           <w:rStyle w:val="FunctionTok"/>
         </w:rPr>
         <w:t>ggplot</w:t>
       </w:r>
-      <w:r>
-        <w:rPr>
-          <w:rStyle w:val="NormalTok"/>
-        </w:rPr>
-        <w:t>(catchsummary,</w:t>
+      <w:proofErr w:type="spellEnd"/>
+      <w:r>
+        <w:rPr>
+          <w:rStyle w:val="NormalTok"/>
+        </w:rPr>
+        <w:t>(</w:t>
+      </w:r>
+      <w:proofErr w:type="spellStart"/>
+      <w:r>
+        <w:rPr>
+          <w:rStyle w:val="NormalTok"/>
+        </w:rPr>
+        <w:t>catchsummary,</w:t>
       </w:r>
       <w:r>
         <w:rPr>
@@ -2528,6 +3061,7 @@
         </w:rPr>
         <w:t>aes</w:t>
       </w:r>
+      <w:proofErr w:type="spellEnd"/>
       <w:r>
         <w:rPr>
           <w:rStyle w:val="NormalTok"/>
@@ -2549,12 +3083,14 @@
         </w:rPr>
         <w:t xml:space="preserve">  </w:t>
       </w:r>
+      <w:proofErr w:type="spellStart"/>
       <w:r>
         <w:rPr>
           <w:rStyle w:val="FunctionTok"/>
         </w:rPr>
         <w:t>facet_grid</w:t>
       </w:r>
+      <w:proofErr w:type="spellEnd"/>
       <w:r>
         <w:rPr>
           <w:rStyle w:val="NormalTok"/>
@@ -2603,12 +3139,14 @@
         </w:rPr>
         <w:t xml:space="preserve"> </w:t>
       </w:r>
+      <w:proofErr w:type="spellStart"/>
       <w:r>
         <w:rPr>
           <w:rStyle w:val="FunctionTok"/>
         </w:rPr>
         <w:t>geom_bar</w:t>
       </w:r>
+      <w:proofErr w:type="spellEnd"/>
       <w:r>
         <w:rPr>
           <w:rStyle w:val="NormalTok"/>
@@ -2639,12 +3177,14 @@
         </w:rPr>
         <w:t>+</w:t>
       </w:r>
+      <w:proofErr w:type="spellStart"/>
       <w:r>
         <w:rPr>
           <w:rStyle w:val="FunctionTok"/>
         </w:rPr>
         <w:t>theme_classic</w:t>
       </w:r>
+      <w:proofErr w:type="spellEnd"/>
       <w:r>
         <w:rPr>
           <w:rStyle w:val="NormalTok"/>
@@ -2678,24 +3218,34 @@
         </w:rPr>
         <w:t>(</w:t>
       </w:r>
-      <w:r>
-        <w:rPr>
-          <w:rStyle w:val="AttributeTok"/>
-        </w:rPr>
-        <w:t>axis.title.y =</w:t>
-      </w:r>
-      <w:r>
-        <w:rPr>
-          <w:rStyle w:val="NormalTok"/>
-        </w:rPr>
-        <w:t xml:space="preserve"> </w:t>
-      </w:r>
+      <w:proofErr w:type="spellStart"/>
+      <w:r>
+        <w:rPr>
+          <w:rStyle w:val="AttributeTok"/>
+        </w:rPr>
+        <w:t>axis.title.y</w:t>
+      </w:r>
+      <w:proofErr w:type="spellEnd"/>
+      <w:r>
+        <w:rPr>
+          <w:rStyle w:val="AttributeTok"/>
+        </w:rPr>
+        <w:t xml:space="preserve"> =</w:t>
+      </w:r>
+      <w:r>
+        <w:rPr>
+          <w:rStyle w:val="NormalTok"/>
+        </w:rPr>
+        <w:t xml:space="preserve"> </w:t>
+      </w:r>
+      <w:proofErr w:type="spellStart"/>
       <w:r>
         <w:rPr>
           <w:rStyle w:val="FunctionTok"/>
         </w:rPr>
         <w:t>element_text</w:t>
       </w:r>
+      <w:proofErr w:type="spellEnd"/>
       <w:r>
         <w:rPr>
           <w:rStyle w:val="NormalTok"/>
@@ -2738,24 +3288,34 @@
         </w:rPr>
         <w:t>),</w:t>
       </w:r>
-      <w:r>
-        <w:rPr>
-          <w:rStyle w:val="AttributeTok"/>
-        </w:rPr>
-        <w:t>axis.text.y =</w:t>
-      </w:r>
-      <w:r>
-        <w:rPr>
-          <w:rStyle w:val="NormalTok"/>
-        </w:rPr>
-        <w:t xml:space="preserve"> </w:t>
-      </w:r>
+      <w:proofErr w:type="spellStart"/>
+      <w:r>
+        <w:rPr>
+          <w:rStyle w:val="AttributeTok"/>
+        </w:rPr>
+        <w:t>axis.text.y</w:t>
+      </w:r>
+      <w:proofErr w:type="spellEnd"/>
+      <w:r>
+        <w:rPr>
+          <w:rStyle w:val="AttributeTok"/>
+        </w:rPr>
+        <w:t xml:space="preserve"> =</w:t>
+      </w:r>
+      <w:r>
+        <w:rPr>
+          <w:rStyle w:val="NormalTok"/>
+        </w:rPr>
+        <w:t xml:space="preserve"> </w:t>
+      </w:r>
+      <w:proofErr w:type="spellStart"/>
       <w:r>
         <w:rPr>
           <w:rStyle w:val="FunctionTok"/>
         </w:rPr>
         <w:t>element_text</w:t>
       </w:r>
+      <w:proofErr w:type="spellEnd"/>
       <w:r>
         <w:rPr>
           <w:rStyle w:val="NormalTok"/>
@@ -2780,11 +3340,19 @@
         </w:rPr>
         <w:t xml:space="preserve">, </w:t>
       </w:r>
-      <w:r>
-        <w:rPr>
-          <w:rStyle w:val="AttributeTok"/>
-        </w:rPr>
-        <w:t>colour=</w:t>
+      <w:proofErr w:type="spellStart"/>
+      <w:r>
+        <w:rPr>
+          <w:rStyle w:val="AttributeTok"/>
+        </w:rPr>
+        <w:t>colour</w:t>
+      </w:r>
+      <w:proofErr w:type="spellEnd"/>
+      <w:r>
+        <w:rPr>
+          <w:rStyle w:val="AttributeTok"/>
+        </w:rPr>
+        <w:t>=</w:t>
       </w:r>
       <w:r>
         <w:rPr>
@@ -2831,24 +3399,34 @@
         </w:rPr>
         <w:t>(</w:t>
       </w:r>
-      <w:r>
-        <w:rPr>
-          <w:rStyle w:val="AttributeTok"/>
-        </w:rPr>
-        <w:t>axis.title.x =</w:t>
-      </w:r>
-      <w:r>
-        <w:rPr>
-          <w:rStyle w:val="NormalTok"/>
-        </w:rPr>
-        <w:t xml:space="preserve"> </w:t>
-      </w:r>
+      <w:proofErr w:type="spellStart"/>
+      <w:r>
+        <w:rPr>
+          <w:rStyle w:val="AttributeTok"/>
+        </w:rPr>
+        <w:t>axis.title.x</w:t>
+      </w:r>
+      <w:proofErr w:type="spellEnd"/>
+      <w:r>
+        <w:rPr>
+          <w:rStyle w:val="AttributeTok"/>
+        </w:rPr>
+        <w:t xml:space="preserve"> =</w:t>
+      </w:r>
+      <w:r>
+        <w:rPr>
+          <w:rStyle w:val="NormalTok"/>
+        </w:rPr>
+        <w:t xml:space="preserve"> </w:t>
+      </w:r>
+      <w:proofErr w:type="spellStart"/>
       <w:r>
         <w:rPr>
           <w:rStyle w:val="FunctionTok"/>
         </w:rPr>
         <w:t>element_text</w:t>
       </w:r>
+      <w:proofErr w:type="spellEnd"/>
       <w:r>
         <w:rPr>
           <w:rStyle w:val="NormalTok"/>
@@ -2891,24 +3469,34 @@
         </w:rPr>
         <w:t>),</w:t>
       </w:r>
-      <w:r>
-        <w:rPr>
-          <w:rStyle w:val="AttributeTok"/>
-        </w:rPr>
-        <w:t>axis.text.x =</w:t>
-      </w:r>
-      <w:r>
-        <w:rPr>
-          <w:rStyle w:val="NormalTok"/>
-        </w:rPr>
-        <w:t xml:space="preserve"> </w:t>
-      </w:r>
+      <w:proofErr w:type="spellStart"/>
+      <w:r>
+        <w:rPr>
+          <w:rStyle w:val="AttributeTok"/>
+        </w:rPr>
+        <w:t>axis.text.x</w:t>
+      </w:r>
+      <w:proofErr w:type="spellEnd"/>
+      <w:r>
+        <w:rPr>
+          <w:rStyle w:val="AttributeTok"/>
+        </w:rPr>
+        <w:t xml:space="preserve"> =</w:t>
+      </w:r>
+      <w:r>
+        <w:rPr>
+          <w:rStyle w:val="NormalTok"/>
+        </w:rPr>
+        <w:t xml:space="preserve"> </w:t>
+      </w:r>
+      <w:proofErr w:type="spellStart"/>
       <w:r>
         <w:rPr>
           <w:rStyle w:val="FunctionTok"/>
         </w:rPr>
         <w:t>element_text</w:t>
       </w:r>
+      <w:proofErr w:type="spellEnd"/>
       <w:r>
         <w:rPr>
           <w:rStyle w:val="NormalTok"/>
@@ -2933,11 +3521,19 @@
         </w:rPr>
         <w:t xml:space="preserve">, </w:t>
       </w:r>
-      <w:r>
-        <w:rPr>
-          <w:rStyle w:val="AttributeTok"/>
-        </w:rPr>
-        <w:t>colour=</w:t>
+      <w:proofErr w:type="spellStart"/>
+      <w:r>
+        <w:rPr>
+          <w:rStyle w:val="AttributeTok"/>
+        </w:rPr>
+        <w:t>colour</w:t>
+      </w:r>
+      <w:proofErr w:type="spellEnd"/>
+      <w:r>
+        <w:rPr>
+          <w:rStyle w:val="AttributeTok"/>
+        </w:rPr>
+        <w:t>=</w:t>
       </w:r>
       <w:r>
         <w:rPr>
@@ -2978,41 +3574,53 @@
         </w:rPr>
         <w:t>(</w:t>
       </w:r>
-      <w:r>
-        <w:rPr>
-          <w:rStyle w:val="AttributeTok"/>
-        </w:rPr>
-        <w:t>strip.</w:t>
-      </w:r>
-      <w:r>
-        <w:rPr>
-          <w:rStyle w:val="AttributeTok"/>
-        </w:rPr>
-        <w:t>background =</w:t>
-      </w:r>
-      <w:r>
-        <w:rPr>
-          <w:rStyle w:val="NormalTok"/>
-        </w:rPr>
-        <w:t xml:space="preserve"> </w:t>
-      </w:r>
+      <w:proofErr w:type="spellStart"/>
+      <w:r>
+        <w:rPr>
+          <w:rStyle w:val="AttributeTok"/>
+        </w:rPr>
+        <w:t>strip.background</w:t>
+      </w:r>
+      <w:proofErr w:type="spellEnd"/>
+      <w:r>
+        <w:rPr>
+          <w:rStyle w:val="AttributeTok"/>
+        </w:rPr>
+        <w:t xml:space="preserve"> =</w:t>
+      </w:r>
+      <w:r>
+        <w:rPr>
+          <w:rStyle w:val="NormalTok"/>
+        </w:rPr>
+        <w:t xml:space="preserve"> </w:t>
+      </w:r>
+      <w:proofErr w:type="spellStart"/>
       <w:r>
         <w:rPr>
           <w:rStyle w:val="FunctionTok"/>
         </w:rPr>
         <w:t>element_rect</w:t>
       </w:r>
+      <w:proofErr w:type="spellEnd"/>
       <w:r>
         <w:rPr>
           <w:rStyle w:val="NormalTok"/>
         </w:rPr>
         <w:t>(</w:t>
       </w:r>
-      <w:r>
-        <w:rPr>
-          <w:rStyle w:val="AttributeTok"/>
-        </w:rPr>
-        <w:t>colour =</w:t>
+      <w:proofErr w:type="spellStart"/>
+      <w:r>
+        <w:rPr>
+          <w:rStyle w:val="AttributeTok"/>
+        </w:rPr>
+        <w:t>colour</w:t>
+      </w:r>
+      <w:proofErr w:type="spellEnd"/>
+      <w:r>
+        <w:rPr>
+          <w:rStyle w:val="AttributeTok"/>
+        </w:rPr>
+        <w:t xml:space="preserve"> =</w:t>
       </w:r>
       <w:r>
         <w:rPr>
@@ -3089,24 +3697,34 @@
         </w:rPr>
         <w:t>(</w:t>
       </w:r>
-      <w:r>
-        <w:rPr>
-          <w:rStyle w:val="AttributeTok"/>
-        </w:rPr>
-        <w:t>strip.text =</w:t>
-      </w:r>
-      <w:r>
-        <w:rPr>
-          <w:rStyle w:val="NormalTok"/>
-        </w:rPr>
-        <w:t xml:space="preserve"> </w:t>
-      </w:r>
+      <w:proofErr w:type="spellStart"/>
+      <w:r>
+        <w:rPr>
+          <w:rStyle w:val="AttributeTok"/>
+        </w:rPr>
+        <w:t>strip.text</w:t>
+      </w:r>
+      <w:proofErr w:type="spellEnd"/>
+      <w:r>
+        <w:rPr>
+          <w:rStyle w:val="AttributeTok"/>
+        </w:rPr>
+        <w:t xml:space="preserve"> =</w:t>
+      </w:r>
+      <w:r>
+        <w:rPr>
+          <w:rStyle w:val="NormalTok"/>
+        </w:rPr>
+        <w:t xml:space="preserve"> </w:t>
+      </w:r>
+      <w:proofErr w:type="spellStart"/>
       <w:r>
         <w:rPr>
           <w:rStyle w:val="FunctionTok"/>
         </w:rPr>
         <w:t>element_text</w:t>
       </w:r>
+      <w:proofErr w:type="spellEnd"/>
       <w:r>
         <w:rPr>
           <w:rStyle w:val="NormalTok"/>
@@ -3239,35 +3857,53 @@
         </w:rPr>
         <w:t>(</w:t>
       </w:r>
-      <w:r>
-        <w:rPr>
-          <w:rStyle w:val="AttributeTok"/>
-        </w:rPr>
-        <w:t>plot.title =</w:t>
-      </w:r>
-      <w:r>
-        <w:rPr>
-          <w:rStyle w:val="NormalTok"/>
-        </w:rPr>
-        <w:t xml:space="preserve"> </w:t>
-      </w:r>
+      <w:proofErr w:type="spellStart"/>
+      <w:r>
+        <w:rPr>
+          <w:rStyle w:val="AttributeTok"/>
+        </w:rPr>
+        <w:t>plot.title</w:t>
+      </w:r>
+      <w:proofErr w:type="spellEnd"/>
+      <w:r>
+        <w:rPr>
+          <w:rStyle w:val="AttributeTok"/>
+        </w:rPr>
+        <w:t xml:space="preserve"> =</w:t>
+      </w:r>
+      <w:r>
+        <w:rPr>
+          <w:rStyle w:val="NormalTok"/>
+        </w:rPr>
+        <w:t xml:space="preserve"> </w:t>
+      </w:r>
+      <w:proofErr w:type="spellStart"/>
       <w:r>
         <w:rPr>
           <w:rStyle w:val="FunctionTok"/>
         </w:rPr>
         <w:t>element_text</w:t>
       </w:r>
+      <w:proofErr w:type="spellEnd"/>
       <w:r>
         <w:rPr>
           <w:rStyle w:val="NormalTok"/>
         </w:rPr>
         <w:t>(</w:t>
       </w:r>
-      <w:r>
-        <w:rPr>
-          <w:rStyle w:val="AttributeTok"/>
-        </w:rPr>
-        <w:t>hjust =</w:t>
+      <w:proofErr w:type="spellStart"/>
+      <w:r>
+        <w:rPr>
+          <w:rStyle w:val="AttributeTok"/>
+        </w:rPr>
+        <w:t>hjust</w:t>
+      </w:r>
+      <w:proofErr w:type="spellEnd"/>
+      <w:r>
+        <w:rPr>
+          <w:rStyle w:val="AttributeTok"/>
+        </w:rPr>
+        <w:t xml:space="preserve"> =</w:t>
       </w:r>
       <w:r>
         <w:rPr>
@@ -3338,12 +3974,14 @@
       <w:r>
         <w:br/>
       </w:r>
+      <w:proofErr w:type="spellStart"/>
       <w:r>
         <w:rPr>
           <w:rStyle w:val="NormalTok"/>
         </w:rPr>
         <w:t>Catchplot</w:t>
       </w:r>
+      <w:proofErr w:type="spellEnd"/>
     </w:p>
     <w:p>
       <w:pPr>
@@ -3353,11 +3991,12 @@
         <w:rPr>
           <w:noProof/>
         </w:rPr>
+        <w:lastRenderedPageBreak/>
         <w:drawing>
           <wp:inline distT="0" distB="0" distL="0" distR="0" wp14:anchorId="59A67D23" wp14:editId="59A67D24">
             <wp:extent cx="5943600" cy="3396342"/>
             <wp:effectExtent l="0" t="0" r="0" b="0"/>
-            <wp:docPr id="34" name="Picture" descr="Figure 1. An example of a figure that was created using ggplot."/>
+            <wp:docPr id="34" name="Picture 34" descr="Figure 1. An example of a figure that was created using ggplot."/>
             <wp:cNvGraphicFramePr/>
             <a:graphic xmlns:a="http://schemas.openxmlformats.org/drawingml/2006/main">
               <a:graphicData uri="http://schemas.openxmlformats.org/drawingml/2006/picture">
@@ -3369,7 +4008,7 @@
                     </pic:cNvPicPr>
                   </pic:nvPicPr>
                   <pic:blipFill>
-                    <a:blip r:embed="rId15"/>
+                    <a:blip r:embed="rId13"/>
                     <a:stretch>
                       <a:fillRect/>
                     </a:stretch>
@@ -3401,7 +4040,15 @@
         <w:pStyle w:val="ImageCaption"/>
       </w:pPr>
       <w:r>
-        <w:t>Figure 1. An example of a figure that was created using ggplot.</w:t>
+        <w:t xml:space="preserve">Figure 1. An example of a figure that was created using </w:t>
+      </w:r>
+      <w:proofErr w:type="spellStart"/>
+      <w:r>
+        <w:t>ggplot</w:t>
+      </w:r>
+      <w:proofErr w:type="spellEnd"/>
+      <w:r>
+        <w:t>.</w:t>
       </w:r>
     </w:p>
     <w:p>
@@ -3410,9 +4057,13 @@
       </w:pPr>
       <w:bookmarkStart w:id="8" w:name="ggplot-with-parameters"/>
       <w:bookmarkEnd w:id="7"/>
-      <w:r>
-        <w:lastRenderedPageBreak/>
-        <w:t>ggplot with parameters</w:t>
+      <w:proofErr w:type="spellStart"/>
+      <w:r>
+        <w:t>ggplot</w:t>
+      </w:r>
+      <w:proofErr w:type="spellEnd"/>
+      <w:r>
+        <w:t xml:space="preserve"> with parameters</w:t>
       </w:r>
     </w:p>
     <w:p>
@@ -3471,13 +4122,7 @@
         <w:rPr>
           <w:rStyle w:val="CommentTok"/>
         </w:rPr>
-        <w:t>#filter(Common_Name=="Black Crappie") %</w:t>
-      </w:r>
-      <w:r>
-        <w:rPr>
-          <w:rStyle w:val="CommentTok"/>
-        </w:rPr>
-        <w:t>&gt;% ## I use this before I include parameters to ensure it works correctly</w:t>
+        <w:t>#filter(Common_Name=="Black Crappie") %&gt;% ## I use this before I include parameters to ensure it works correctly</w:t>
       </w:r>
       <w:r>
         <w:br/>
@@ -3498,14 +4143,23 @@
         <w:rPr>
           <w:rStyle w:val="NormalTok"/>
         </w:rPr>
-        <w:t>(Common_Name</w:t>
-      </w:r>
+        <w:t>(</w:t>
+      </w:r>
+      <w:proofErr w:type="spellStart"/>
+      <w:r>
+        <w:rPr>
+          <w:rStyle w:val="NormalTok"/>
+        </w:rPr>
+        <w:t>Common_Name</w:t>
+      </w:r>
+      <w:proofErr w:type="spellEnd"/>
       <w:r>
         <w:rPr>
           <w:rStyle w:val="SpecialCharTok"/>
         </w:rPr>
         <w:t>==</w:t>
       </w:r>
+      <w:proofErr w:type="spellStart"/>
       <w:r>
         <w:rPr>
           <w:rStyle w:val="NormalTok"/>
@@ -3522,7 +4176,14 @@
         <w:rPr>
           <w:rStyle w:val="NormalTok"/>
         </w:rPr>
-        <w:t xml:space="preserve">SPECIES) </w:t>
+        <w:t>SPECIES</w:t>
+      </w:r>
+      <w:proofErr w:type="spellEnd"/>
+      <w:r>
+        <w:rPr>
+          <w:rStyle w:val="NormalTok"/>
+        </w:rPr>
+        <w:t xml:space="preserve">) </w:t>
       </w:r>
       <w:r>
         <w:rPr>
@@ -3545,12 +4206,14 @@
         </w:rPr>
         <w:t xml:space="preserve"> </w:t>
       </w:r>
+      <w:proofErr w:type="spellStart"/>
       <w:r>
         <w:rPr>
           <w:rStyle w:val="FunctionTok"/>
         </w:rPr>
         <w:t>right_join</w:t>
       </w:r>
+      <w:proofErr w:type="spellEnd"/>
       <w:r>
         <w:rPr>
           <w:rStyle w:val="NormalTok"/>
@@ -3567,7 +4230,21 @@
         <w:rPr>
           <w:rStyle w:val="StringTok"/>
         </w:rPr>
-        <w:t>"SiteID"</w:t>
+        <w:t>"</w:t>
+      </w:r>
+      <w:proofErr w:type="spellStart"/>
+      <w:r>
+        <w:rPr>
+          <w:rStyle w:val="StringTok"/>
+        </w:rPr>
+        <w:t>SiteID</w:t>
+      </w:r>
+      <w:proofErr w:type="spellEnd"/>
+      <w:r>
+        <w:rPr>
+          <w:rStyle w:val="StringTok"/>
+        </w:rPr>
+        <w:t>"</w:t>
       </w:r>
       <w:r>
         <w:rPr>
@@ -3608,6 +4285,7 @@
         </w:rPr>
         <w:t>==</w:t>
       </w:r>
+      <w:proofErr w:type="spellStart"/>
       <w:r>
         <w:rPr>
           <w:rStyle w:val="NormalTok"/>
@@ -3624,7 +4302,14 @@
         <w:rPr>
           <w:rStyle w:val="NormalTok"/>
         </w:rPr>
-        <w:t xml:space="preserve">YEAR) </w:t>
+        <w:t>YEAR</w:t>
+      </w:r>
+      <w:proofErr w:type="spellEnd"/>
+      <w:r>
+        <w:rPr>
+          <w:rStyle w:val="NormalTok"/>
+        </w:rPr>
+        <w:t xml:space="preserve">) </w:t>
       </w:r>
       <w:r>
         <w:rPr>
@@ -3641,12 +4326,14 @@
         </w:rPr>
         <w:t xml:space="preserve"> </w:t>
       </w:r>
+      <w:proofErr w:type="spellStart"/>
       <w:r>
         <w:rPr>
           <w:rStyle w:val="FunctionTok"/>
         </w:rPr>
         <w:t>replace_na</w:t>
       </w:r>
+      <w:proofErr w:type="spellEnd"/>
       <w:r>
         <w:rPr>
           <w:rStyle w:val="NormalTok"/>
@@ -3716,12 +4403,14 @@
         </w:rPr>
         <w:t xml:space="preserve"> </w:t>
       </w:r>
+      <w:proofErr w:type="spellStart"/>
       <w:r>
         <w:rPr>
           <w:rStyle w:val="FunctionTok"/>
         </w:rPr>
         <w:t>ggplot</w:t>
       </w:r>
+      <w:proofErr w:type="spellEnd"/>
       <w:r>
         <w:rPr>
           <w:rStyle w:val="NormalTok"/>
@@ -3746,24 +4435,28 @@
         </w:rPr>
         <w:t>+</w:t>
       </w:r>
+      <w:proofErr w:type="spellStart"/>
       <w:r>
         <w:rPr>
           <w:rStyle w:val="FunctionTok"/>
         </w:rPr>
         <w:t>geom_boxplot</w:t>
       </w:r>
+      <w:proofErr w:type="spellEnd"/>
       <w:r>
         <w:rPr>
           <w:rStyle w:val="NormalTok"/>
         </w:rPr>
         <w:t>(</w:t>
       </w:r>
+      <w:proofErr w:type="spellStart"/>
       <w:r>
         <w:rPr>
           <w:rStyle w:val="FunctionTok"/>
         </w:rPr>
         <w:t>aes</w:t>
       </w:r>
+      <w:proofErr w:type="spellEnd"/>
       <w:r>
         <w:rPr>
           <w:rStyle w:val="NormalTok"/>
@@ -3782,11 +4475,19 @@
         </w:rPr>
         <w:t>Number),</w:t>
       </w:r>
-      <w:r>
-        <w:rPr>
-          <w:rStyle w:val="AttributeTok"/>
-        </w:rPr>
-        <w:t>outlier.colour =</w:t>
+      <w:proofErr w:type="spellStart"/>
+      <w:r>
+        <w:rPr>
+          <w:rStyle w:val="AttributeTok"/>
+        </w:rPr>
+        <w:t>outlier.colour</w:t>
+      </w:r>
+      <w:proofErr w:type="spellEnd"/>
+      <w:r>
+        <w:rPr>
+          <w:rStyle w:val="AttributeTok"/>
+        </w:rPr>
+        <w:t xml:space="preserve"> =</w:t>
       </w:r>
       <w:r>
         <w:rPr>
@@ -3812,12 +4513,14 @@
         </w:rPr>
         <w:t>+</w:t>
       </w:r>
+      <w:proofErr w:type="spellStart"/>
       <w:r>
         <w:rPr>
           <w:rStyle w:val="FunctionTok"/>
         </w:rPr>
         <w:t>theme_classic</w:t>
       </w:r>
+      <w:proofErr w:type="spellEnd"/>
       <w:r>
         <w:rPr>
           <w:rStyle w:val="NormalTok"/>
@@ -3839,12 +4542,14 @@
         </w:rPr>
         <w:t xml:space="preserve"> </w:t>
       </w:r>
+      <w:proofErr w:type="spellStart"/>
       <w:r>
         <w:rPr>
           <w:rStyle w:val="FunctionTok"/>
         </w:rPr>
         <w:t>ylab</w:t>
       </w:r>
+      <w:proofErr w:type="spellEnd"/>
       <w:r>
         <w:rPr>
           <w:rStyle w:val="NormalTok"/>
@@ -3890,24 +4595,34 @@
         </w:rPr>
         <w:t>(</w:t>
       </w:r>
-      <w:r>
-        <w:rPr>
-          <w:rStyle w:val="AttributeTok"/>
-        </w:rPr>
-        <w:t>axis.title.y =</w:t>
-      </w:r>
-      <w:r>
-        <w:rPr>
-          <w:rStyle w:val="NormalTok"/>
-        </w:rPr>
-        <w:t xml:space="preserve"> </w:t>
-      </w:r>
+      <w:proofErr w:type="spellStart"/>
+      <w:r>
+        <w:rPr>
+          <w:rStyle w:val="AttributeTok"/>
+        </w:rPr>
+        <w:t>axis.title.y</w:t>
+      </w:r>
+      <w:proofErr w:type="spellEnd"/>
+      <w:r>
+        <w:rPr>
+          <w:rStyle w:val="AttributeTok"/>
+        </w:rPr>
+        <w:t xml:space="preserve"> =</w:t>
+      </w:r>
+      <w:r>
+        <w:rPr>
+          <w:rStyle w:val="NormalTok"/>
+        </w:rPr>
+        <w:t xml:space="preserve"> </w:t>
+      </w:r>
+      <w:proofErr w:type="spellStart"/>
       <w:r>
         <w:rPr>
           <w:rStyle w:val="FunctionTok"/>
         </w:rPr>
         <w:t>element_text</w:t>
       </w:r>
+      <w:proofErr w:type="spellEnd"/>
       <w:r>
         <w:rPr>
           <w:rStyle w:val="NormalTok"/>
@@ -3950,30 +4665,34 @@
         </w:rPr>
         <w:t>),</w:t>
       </w:r>
-      <w:r>
-        <w:rPr>
-          <w:rStyle w:val="AttributeTok"/>
-        </w:rPr>
-        <w:t>axis</w:t>
-      </w:r>
-      <w:r>
-        <w:rPr>
-          <w:rStyle w:val="AttributeTok"/>
-        </w:rPr>
-        <w:t>.text.y =</w:t>
-      </w:r>
-      <w:r>
-        <w:rPr>
-          <w:rStyle w:val="NormalTok"/>
-        </w:rPr>
-        <w:t xml:space="preserve"> </w:t>
-      </w:r>
+      <w:proofErr w:type="spellStart"/>
+      <w:r>
+        <w:rPr>
+          <w:rStyle w:val="AttributeTok"/>
+        </w:rPr>
+        <w:t>axis.text.y</w:t>
+      </w:r>
+      <w:proofErr w:type="spellEnd"/>
+      <w:r>
+        <w:rPr>
+          <w:rStyle w:val="AttributeTok"/>
+        </w:rPr>
+        <w:t xml:space="preserve"> =</w:t>
+      </w:r>
+      <w:r>
+        <w:rPr>
+          <w:rStyle w:val="NormalTok"/>
+        </w:rPr>
+        <w:t xml:space="preserve"> </w:t>
+      </w:r>
+      <w:proofErr w:type="spellStart"/>
       <w:r>
         <w:rPr>
           <w:rStyle w:val="FunctionTok"/>
         </w:rPr>
         <w:t>element_text</w:t>
       </w:r>
+      <w:proofErr w:type="spellEnd"/>
       <w:r>
         <w:rPr>
           <w:rStyle w:val="NormalTok"/>
@@ -3998,11 +4717,19 @@
         </w:rPr>
         <w:t xml:space="preserve">, </w:t>
       </w:r>
-      <w:r>
-        <w:rPr>
-          <w:rStyle w:val="AttributeTok"/>
-        </w:rPr>
-        <w:t>colour=</w:t>
+      <w:proofErr w:type="spellStart"/>
+      <w:r>
+        <w:rPr>
+          <w:rStyle w:val="AttributeTok"/>
+        </w:rPr>
+        <w:t>colour</w:t>
+      </w:r>
+      <w:proofErr w:type="spellEnd"/>
+      <w:r>
+        <w:rPr>
+          <w:rStyle w:val="AttributeTok"/>
+        </w:rPr>
+        <w:t>=</w:t>
       </w:r>
       <w:r>
         <w:rPr>
@@ -4049,24 +4776,34 @@
         </w:rPr>
         <w:t>(</w:t>
       </w:r>
-      <w:r>
-        <w:rPr>
-          <w:rStyle w:val="AttributeTok"/>
-        </w:rPr>
-        <w:t>axis.title.x =</w:t>
-      </w:r>
-      <w:r>
-        <w:rPr>
-          <w:rStyle w:val="NormalTok"/>
-        </w:rPr>
-        <w:t xml:space="preserve"> </w:t>
-      </w:r>
+      <w:proofErr w:type="spellStart"/>
+      <w:r>
+        <w:rPr>
+          <w:rStyle w:val="AttributeTok"/>
+        </w:rPr>
+        <w:t>axis.title.x</w:t>
+      </w:r>
+      <w:proofErr w:type="spellEnd"/>
+      <w:r>
+        <w:rPr>
+          <w:rStyle w:val="AttributeTok"/>
+        </w:rPr>
+        <w:t xml:space="preserve"> =</w:t>
+      </w:r>
+      <w:r>
+        <w:rPr>
+          <w:rStyle w:val="NormalTok"/>
+        </w:rPr>
+        <w:t xml:space="preserve"> </w:t>
+      </w:r>
+      <w:proofErr w:type="spellStart"/>
       <w:r>
         <w:rPr>
           <w:rStyle w:val="FunctionTok"/>
         </w:rPr>
         <w:t>element_text</w:t>
       </w:r>
+      <w:proofErr w:type="spellEnd"/>
       <w:r>
         <w:rPr>
           <w:rStyle w:val="NormalTok"/>
@@ -4109,24 +4846,34 @@
         </w:rPr>
         <w:t>),</w:t>
       </w:r>
-      <w:r>
-        <w:rPr>
-          <w:rStyle w:val="AttributeTok"/>
-        </w:rPr>
-        <w:t>axis.text.x =</w:t>
-      </w:r>
-      <w:r>
-        <w:rPr>
-          <w:rStyle w:val="NormalTok"/>
-        </w:rPr>
-        <w:t xml:space="preserve"> </w:t>
-      </w:r>
+      <w:proofErr w:type="spellStart"/>
+      <w:r>
+        <w:rPr>
+          <w:rStyle w:val="AttributeTok"/>
+        </w:rPr>
+        <w:t>axis.text.x</w:t>
+      </w:r>
+      <w:proofErr w:type="spellEnd"/>
+      <w:r>
+        <w:rPr>
+          <w:rStyle w:val="AttributeTok"/>
+        </w:rPr>
+        <w:t xml:space="preserve"> =</w:t>
+      </w:r>
+      <w:r>
+        <w:rPr>
+          <w:rStyle w:val="NormalTok"/>
+        </w:rPr>
+        <w:t xml:space="preserve"> </w:t>
+      </w:r>
+      <w:proofErr w:type="spellStart"/>
       <w:r>
         <w:rPr>
           <w:rStyle w:val="FunctionTok"/>
         </w:rPr>
         <w:t>element_text</w:t>
       </w:r>
+      <w:proofErr w:type="spellEnd"/>
       <w:r>
         <w:rPr>
           <w:rStyle w:val="NormalTok"/>
@@ -4151,11 +4898,19 @@
         </w:rPr>
         <w:t xml:space="preserve">, </w:t>
       </w:r>
-      <w:r>
-        <w:rPr>
-          <w:rStyle w:val="AttributeTok"/>
-        </w:rPr>
-        <w:t>colour=</w:t>
+      <w:proofErr w:type="spellStart"/>
+      <w:r>
+        <w:rPr>
+          <w:rStyle w:val="AttributeTok"/>
+        </w:rPr>
+        <w:t>colour</w:t>
+      </w:r>
+      <w:proofErr w:type="spellEnd"/>
+      <w:r>
+        <w:rPr>
+          <w:rStyle w:val="AttributeTok"/>
+        </w:rPr>
+        <w:t>=</w:t>
       </w:r>
       <w:r>
         <w:rPr>
@@ -4196,35 +4951,53 @@
         </w:rPr>
         <w:t>(</w:t>
       </w:r>
-      <w:r>
-        <w:rPr>
-          <w:rStyle w:val="AttributeTok"/>
-        </w:rPr>
-        <w:t>strip.background =</w:t>
-      </w:r>
-      <w:r>
-        <w:rPr>
-          <w:rStyle w:val="NormalTok"/>
-        </w:rPr>
-        <w:t xml:space="preserve"> </w:t>
-      </w:r>
+      <w:proofErr w:type="spellStart"/>
+      <w:r>
+        <w:rPr>
+          <w:rStyle w:val="AttributeTok"/>
+        </w:rPr>
+        <w:t>strip.background</w:t>
+      </w:r>
+      <w:proofErr w:type="spellEnd"/>
+      <w:r>
+        <w:rPr>
+          <w:rStyle w:val="AttributeTok"/>
+        </w:rPr>
+        <w:t xml:space="preserve"> =</w:t>
+      </w:r>
+      <w:r>
+        <w:rPr>
+          <w:rStyle w:val="NormalTok"/>
+        </w:rPr>
+        <w:t xml:space="preserve"> </w:t>
+      </w:r>
+      <w:proofErr w:type="spellStart"/>
       <w:r>
         <w:rPr>
           <w:rStyle w:val="FunctionTok"/>
         </w:rPr>
         <w:t>element_rect</w:t>
       </w:r>
+      <w:proofErr w:type="spellEnd"/>
       <w:r>
         <w:rPr>
           <w:rStyle w:val="NormalTok"/>
         </w:rPr>
         <w:t>(</w:t>
       </w:r>
-      <w:r>
-        <w:rPr>
-          <w:rStyle w:val="AttributeTok"/>
-        </w:rPr>
-        <w:t>colour =</w:t>
+      <w:proofErr w:type="spellStart"/>
+      <w:r>
+        <w:rPr>
+          <w:rStyle w:val="AttributeTok"/>
+        </w:rPr>
+        <w:t>colour</w:t>
+      </w:r>
+      <w:proofErr w:type="spellEnd"/>
+      <w:r>
+        <w:rPr>
+          <w:rStyle w:val="AttributeTok"/>
+        </w:rPr>
+        <w:t xml:space="preserve"> =</w:t>
       </w:r>
       <w:r>
         <w:rPr>
@@ -4301,24 +5074,34 @@
         </w:rPr>
         <w:t>(</w:t>
       </w:r>
-      <w:r>
-        <w:rPr>
-          <w:rStyle w:val="AttributeTok"/>
-        </w:rPr>
-        <w:t>strip.text =</w:t>
-      </w:r>
-      <w:r>
-        <w:rPr>
-          <w:rStyle w:val="NormalTok"/>
-        </w:rPr>
-        <w:t xml:space="preserve"> </w:t>
-      </w:r>
+      <w:proofErr w:type="spellStart"/>
+      <w:r>
+        <w:rPr>
+          <w:rStyle w:val="AttributeTok"/>
+        </w:rPr>
+        <w:t>strip.text</w:t>
+      </w:r>
+      <w:proofErr w:type="spellEnd"/>
+      <w:r>
+        <w:rPr>
+          <w:rStyle w:val="AttributeTok"/>
+        </w:rPr>
+        <w:t xml:space="preserve"> =</w:t>
+      </w:r>
+      <w:r>
+        <w:rPr>
+          <w:rStyle w:val="NormalTok"/>
+        </w:rPr>
+        <w:t xml:space="preserve"> </w:t>
+      </w:r>
+      <w:proofErr w:type="spellStart"/>
       <w:r>
         <w:rPr>
           <w:rStyle w:val="FunctionTok"/>
         </w:rPr>
         <w:t>element_text</w:t>
       </w:r>
+      <w:proofErr w:type="spellEnd"/>
       <w:r>
         <w:rPr>
           <w:rStyle w:val="NormalTok"/>
@@ -4400,35 +5183,53 @@
         </w:rPr>
         <w:t>(</w:t>
       </w:r>
-      <w:r>
-        <w:rPr>
-          <w:rStyle w:val="AttributeTok"/>
-        </w:rPr>
-        <w:t>plot.title =</w:t>
-      </w:r>
-      <w:r>
-        <w:rPr>
-          <w:rStyle w:val="NormalTok"/>
-        </w:rPr>
-        <w:t xml:space="preserve"> </w:t>
-      </w:r>
+      <w:proofErr w:type="spellStart"/>
+      <w:r>
+        <w:rPr>
+          <w:rStyle w:val="AttributeTok"/>
+        </w:rPr>
+        <w:t>plot.title</w:t>
+      </w:r>
+      <w:proofErr w:type="spellEnd"/>
+      <w:r>
+        <w:rPr>
+          <w:rStyle w:val="AttributeTok"/>
+        </w:rPr>
+        <w:t xml:space="preserve"> =</w:t>
+      </w:r>
+      <w:r>
+        <w:rPr>
+          <w:rStyle w:val="NormalTok"/>
+        </w:rPr>
+        <w:t xml:space="preserve"> </w:t>
+      </w:r>
+      <w:proofErr w:type="spellStart"/>
       <w:r>
         <w:rPr>
           <w:rStyle w:val="FunctionTok"/>
         </w:rPr>
         <w:t>element_text</w:t>
       </w:r>
+      <w:proofErr w:type="spellEnd"/>
       <w:r>
         <w:rPr>
           <w:rStyle w:val="NormalTok"/>
         </w:rPr>
         <w:t>(</w:t>
       </w:r>
-      <w:r>
-        <w:rPr>
-          <w:rStyle w:val="AttributeTok"/>
-        </w:rPr>
-        <w:t>hjust =</w:t>
+      <w:proofErr w:type="spellStart"/>
+      <w:r>
+        <w:rPr>
+          <w:rStyle w:val="AttributeTok"/>
+        </w:rPr>
+        <w:t>hjust</w:t>
+      </w:r>
+      <w:proofErr w:type="spellEnd"/>
+      <w:r>
+        <w:rPr>
+          <w:rStyle w:val="AttributeTok"/>
+        </w:rPr>
+        <w:t xml:space="preserve"> =</w:t>
       </w:r>
       <w:r>
         <w:rPr>
@@ -4514,11 +5315,12 @@
         <w:rPr>
           <w:noProof/>
         </w:rPr>
+        <w:lastRenderedPageBreak/>
         <w:drawing>
           <wp:inline distT="0" distB="0" distL="0" distR="0" wp14:anchorId="59A67D25" wp14:editId="59A67D26">
             <wp:extent cx="5943600" cy="3396342"/>
             <wp:effectExtent l="0" t="0" r="0" b="0"/>
-            <wp:docPr id="38" name="Picture" descr="Figure 2. An example of a figure that was created using ggplot with parameters: Species during 2018."/>
+            <wp:docPr id="38" name="Picture 38" descr="Figure 2. An example of a figure that was created using ggplot with parameters: Species during 2018."/>
             <wp:cNvGraphicFramePr/>
             <a:graphic xmlns:a="http://schemas.openxmlformats.org/drawingml/2006/main">
               <a:graphicData uri="http://schemas.openxmlformats.org/drawingml/2006/picture">
@@ -4530,7 +5332,7 @@
                     </pic:cNvPicPr>
                   </pic:nvPicPr>
                   <pic:blipFill>
-                    <a:blip r:embed="rId16"/>
+                    <a:blip r:embed="rId14"/>
                     <a:stretch>
                       <a:fillRect/>
                     </a:stretch>
@@ -4562,7 +5364,15 @@
         <w:pStyle w:val="ImageCaption"/>
       </w:pPr>
       <w:r>
-        <w:t>Figure 2. An example of a figure that was created using ggplot with parameters: Species during 2018.</w:t>
+        <w:t xml:space="preserve">Figure 2. An example of a figure that was created using </w:t>
+      </w:r>
+      <w:proofErr w:type="spellStart"/>
+      <w:r>
+        <w:t>ggplot</w:t>
+      </w:r>
+      <w:proofErr w:type="spellEnd"/>
+      <w:r>
+        <w:t xml:space="preserve"> with parameters: Species during 2018.</w:t>
       </w:r>
     </w:p>
     <w:bookmarkEnd w:id="8"/>
@@ -4598,6 +5408,13 @@
       </w:r>
     </w:p>
   </w:endnote>
+  <w:endnote w:type="continuationNotice" w:id="1">
+    <w:p>
+      <w:pPr>
+        <w:spacing w:after="0"/>
+      </w:pPr>
+    </w:p>
+  </w:endnote>
 </w:endnotes>
 </file>
 
@@ -4615,6 +5432,13 @@
       <w:r>
         <w:continuationSeparator/>
       </w:r>
+    </w:p>
+  </w:footnote>
+  <w:footnote w:type="continuationNotice" w:id="1">
+    <w:p>
+      <w:pPr>
+        <w:spacing w:after="0"/>
+      </w:pPr>
     </w:p>
   </w:footnote>
 </w:footnotes>
@@ -5738,6 +6562,7 @@
   <w:style w:type="paragraph" w:customStyle="1" w:styleId="Compact">
     <w:name w:val="Compact"/>
     <w:basedOn w:val="BodyText"/>
+    <w:link w:val="CompactChar"/>
     <w:qFormat/>
     <w:pPr>
       <w:spacing w:before="36" w:after="36"/>
@@ -6382,6 +7207,83 @@
         <w:insideV w:val="single" w:sz="4" w:space="0" w:color="auto"/>
       </w:tblBorders>
     </w:tblPr>
+  </w:style>
+  <w:style w:type="paragraph" w:styleId="Header">
+    <w:name w:val="header"/>
+    <w:basedOn w:val="Normal"/>
+    <w:link w:val="HeaderChar"/>
+    <w:semiHidden/>
+    <w:unhideWhenUsed/>
+    <w:rsid w:val="00056386"/>
+    <w:pPr>
+      <w:tabs>
+        <w:tab w:val="center" w:pos="4680"/>
+        <w:tab w:val="right" w:pos="9360"/>
+      </w:tabs>
+      <w:spacing w:after="0"/>
+    </w:pPr>
+  </w:style>
+  <w:style w:type="character" w:customStyle="1" w:styleId="HeaderChar">
+    <w:name w:val="Header Char"/>
+    <w:basedOn w:val="DefaultParagraphFont"/>
+    <w:link w:val="Header"/>
+    <w:semiHidden/>
+    <w:rsid w:val="00056386"/>
+  </w:style>
+  <w:style w:type="paragraph" w:styleId="Footer">
+    <w:name w:val="footer"/>
+    <w:basedOn w:val="Normal"/>
+    <w:link w:val="FooterChar"/>
+    <w:semiHidden/>
+    <w:unhideWhenUsed/>
+    <w:rsid w:val="00056386"/>
+    <w:pPr>
+      <w:tabs>
+        <w:tab w:val="center" w:pos="4680"/>
+        <w:tab w:val="right" w:pos="9360"/>
+      </w:tabs>
+      <w:spacing w:after="0"/>
+    </w:pPr>
+  </w:style>
+  <w:style w:type="character" w:customStyle="1" w:styleId="FooterChar">
+    <w:name w:val="Footer Char"/>
+    <w:basedOn w:val="DefaultParagraphFont"/>
+    <w:link w:val="Footer"/>
+    <w:semiHidden/>
+    <w:rsid w:val="00056386"/>
+  </w:style>
+  <w:style w:type="paragraph" w:customStyle="1" w:styleId="Punt1">
+    <w:name w:val="Punt1"/>
+    <w:basedOn w:val="Compact"/>
+    <w:link w:val="Punt1Char"/>
+    <w:qFormat/>
+    <w:rsid w:val="00A62036"/>
+    <w:pPr>
+      <w:spacing w:before="360" w:after="360"/>
+      <w:ind w:left="1872" w:right="864" w:hanging="1152"/>
+    </w:pPr>
+    <w:rPr>
+      <w:b/>
+      <w:i/>
+      <w:color w:val="4F81BD" w:themeColor="accent1"/>
+    </w:rPr>
+  </w:style>
+  <w:style w:type="character" w:customStyle="1" w:styleId="CompactChar">
+    <w:name w:val="Compact Char"/>
+    <w:basedOn w:val="BodyTextChar"/>
+    <w:link w:val="Compact"/>
+    <w:rsid w:val="004046C8"/>
+  </w:style>
+  <w:style w:type="character" w:customStyle="1" w:styleId="Punt1Char">
+    <w:name w:val="Punt1 Char"/>
+    <w:basedOn w:val="CompactChar"/>
+    <w:link w:val="Punt1"/>
+    <w:rsid w:val="00A62036"/>
+    <w:rPr>
+      <w:b/>
+      <w:i/>
+      <w:color w:val="4F81BD" w:themeColor="accent1"/>
+    </w:rPr>
   </w:style>
 </w:styles>
 </file>

</xml_diff>